<commit_message>
Kész az entity osztály dokumentáció.
</commit_message>
<xml_diff>
--- a/Documentation/Adatbázisterv.docx
+++ b/Documentation/Adatbázisterv.docx
@@ -14,6 +14,8 @@
       <w:r>
         <w:t>Az alábbi fejezetben felvázolom, hogy miképpen valósítom meg az alkalmazás adatbázisát.</w:t>
       </w:r>
+      <w:bookmarkStart w:id="0" w:name="_GoBack"/>
+      <w:bookmarkEnd w:id="0"/>
     </w:p>
     <w:p>
       <w:pPr>
@@ -23,7 +25,7 @@
         <w:t xml:space="preserve">Az adatbázis </w:t>
       </w:r>
       <w:r>
-        <w:t>szerkezeti</w:t>
+        <w:t>grafikus</w:t>
       </w:r>
       <w:r>
         <w:t xml:space="preserve"> ábrája</w:t>
@@ -488,7 +490,6 @@
                 <w:lang w:eastAsia="hu-HU"/>
               </w:rPr>
             </w:pPr>
-            <w:proofErr w:type="gramStart"/>
             <w:r>
               <w:rPr>
                 <w:rFonts w:ascii="Calibri" w:eastAsia="Times New Roman" w:hAnsi="Calibri" w:cs="Calibri"/>
@@ -497,18 +498,7 @@
                 <w:szCs w:val="22"/>
                 <w:lang w:eastAsia="hu-HU"/>
               </w:rPr>
-              <w:t>A</w:t>
-            </w:r>
-            <w:proofErr w:type="gramEnd"/>
-            <w:r>
-              <w:rPr>
-                <w:rFonts w:ascii="Calibri" w:eastAsia="Times New Roman" w:hAnsi="Calibri" w:cs="Calibri"/>
-                <w:color w:val="000000"/>
-                <w:sz w:val="20"/>
-                <w:szCs w:val="22"/>
-                <w:lang w:eastAsia="hu-HU"/>
-              </w:rPr>
-              <w:t xml:space="preserve"> </w:t>
+              <w:t xml:space="preserve">A </w:t>
             </w:r>
             <w:proofErr w:type="spellStart"/>
             <w:r>
@@ -972,20 +962,8 @@
                 <w:szCs w:val="22"/>
                 <w:lang w:eastAsia="hu-HU"/>
               </w:rPr>
-              <w:t xml:space="preserve"> </w:t>
-            </w:r>
-            <w:proofErr w:type="gramStart"/>
-            <w:r>
-              <w:rPr>
-                <w:rFonts w:ascii="Calibri" w:eastAsia="Times New Roman" w:hAnsi="Calibri" w:cs="Calibri"/>
-                <w:color w:val="000000"/>
-                <w:sz w:val="18"/>
-                <w:szCs w:val="22"/>
-                <w:lang w:eastAsia="hu-HU"/>
-              </w:rPr>
-              <w:t>null</w:t>
-            </w:r>
-            <w:proofErr w:type="gramEnd"/>
+              <w:t xml:space="preserve"> null</w:t>
+            </w:r>
           </w:p>
         </w:tc>
         <w:tc>
@@ -1175,7 +1153,6 @@
               </w:rPr>
             </w:pPr>
             <w:proofErr w:type="spellStart"/>
-            <w:proofErr w:type="gramStart"/>
             <w:r>
               <w:rPr>
                 <w:rFonts w:ascii="Calibri" w:eastAsia="Times New Roman" w:hAnsi="Calibri" w:cs="Calibri"/>
@@ -1195,18 +1172,7 @@
                 <w:szCs w:val="22"/>
                 <w:lang w:eastAsia="hu-HU"/>
               </w:rPr>
-              <w:t>(</w:t>
-            </w:r>
-            <w:proofErr w:type="gramEnd"/>
-            <w:r>
-              <w:rPr>
-                <w:rFonts w:ascii="Calibri" w:eastAsia="Times New Roman" w:hAnsi="Calibri" w:cs="Calibri"/>
-                <w:color w:val="000000"/>
-                <w:sz w:val="18"/>
-                <w:szCs w:val="22"/>
-                <w:lang w:eastAsia="hu-HU"/>
-              </w:rPr>
-              <w:t>20)</w:t>
+              <w:t>(20)</w:t>
             </w:r>
           </w:p>
         </w:tc>
@@ -1298,20 +1264,8 @@
                 <w:szCs w:val="22"/>
                 <w:lang w:eastAsia="hu-HU"/>
               </w:rPr>
-              <w:t xml:space="preserve"> </w:t>
-            </w:r>
-            <w:proofErr w:type="gramStart"/>
-            <w:r>
-              <w:rPr>
-                <w:rFonts w:ascii="Calibri" w:eastAsia="Times New Roman" w:hAnsi="Calibri" w:cs="Calibri"/>
-                <w:color w:val="000000"/>
-                <w:sz w:val="18"/>
-                <w:szCs w:val="22"/>
-                <w:lang w:eastAsia="hu-HU"/>
-              </w:rPr>
-              <w:t>null</w:t>
-            </w:r>
-            <w:proofErr w:type="gramEnd"/>
+              <w:t xml:space="preserve"> null</w:t>
+            </w:r>
           </w:p>
         </w:tc>
         <w:tc>
@@ -1392,27 +1346,15 @@
                 <w:lang w:eastAsia="hu-HU"/>
               </w:rPr>
             </w:pPr>
-            <w:proofErr w:type="gramStart"/>
-            <w:r>
-              <w:rPr>
-                <w:rFonts w:ascii="Calibri" w:eastAsia="Times New Roman" w:hAnsi="Calibri" w:cs="Calibri"/>
-                <w:color w:val="000000"/>
-                <w:sz w:val="18"/>
-                <w:szCs w:val="22"/>
-                <w:lang w:eastAsia="hu-HU"/>
-              </w:rPr>
-              <w:t>A</w:t>
-            </w:r>
-            <w:proofErr w:type="gramEnd"/>
-            <w:r>
-              <w:rPr>
-                <w:rFonts w:ascii="Calibri" w:eastAsia="Times New Roman" w:hAnsi="Calibri" w:cs="Calibri"/>
-                <w:color w:val="000000"/>
-                <w:sz w:val="18"/>
-                <w:szCs w:val="22"/>
-                <w:lang w:eastAsia="hu-HU"/>
-              </w:rPr>
-              <w:t xml:space="preserve">  </w:t>
+            <w:r>
+              <w:rPr>
+                <w:rFonts w:ascii="Calibri" w:eastAsia="Times New Roman" w:hAnsi="Calibri" w:cs="Calibri"/>
+                <w:color w:val="000000"/>
+                <w:sz w:val="18"/>
+                <w:szCs w:val="22"/>
+                <w:lang w:eastAsia="hu-HU"/>
+              </w:rPr>
+              <w:t xml:space="preserve">A  </w:t>
             </w:r>
             <w:proofErr w:type="spellStart"/>
             <w:r>
@@ -1523,7 +1465,6 @@
               </w:rPr>
             </w:pPr>
             <w:proofErr w:type="spellStart"/>
-            <w:proofErr w:type="gramStart"/>
             <w:r>
               <w:rPr>
                 <w:rFonts w:ascii="Calibri" w:eastAsia="Times New Roman" w:hAnsi="Calibri" w:cs="Calibri"/>
@@ -1543,18 +1484,7 @@
                 <w:szCs w:val="22"/>
                 <w:lang w:eastAsia="hu-HU"/>
               </w:rPr>
-              <w:t>(</w:t>
-            </w:r>
-            <w:proofErr w:type="gramEnd"/>
-            <w:r>
-              <w:rPr>
-                <w:rFonts w:ascii="Calibri" w:eastAsia="Times New Roman" w:hAnsi="Calibri" w:cs="Calibri"/>
-                <w:color w:val="000000"/>
-                <w:sz w:val="18"/>
-                <w:szCs w:val="22"/>
-                <w:lang w:eastAsia="hu-HU"/>
-              </w:rPr>
-              <w:t>32</w:t>
+              <w:t>(32</w:t>
             </w:r>
             <w:r>
               <w:rPr>
@@ -1644,20 +1574,8 @@
                 <w:szCs w:val="22"/>
                 <w:lang w:eastAsia="hu-HU"/>
               </w:rPr>
-              <w:t xml:space="preserve"> </w:t>
-            </w:r>
-            <w:proofErr w:type="gramStart"/>
-            <w:r>
-              <w:rPr>
-                <w:rFonts w:ascii="Calibri" w:eastAsia="Times New Roman" w:hAnsi="Calibri" w:cs="Calibri"/>
-                <w:color w:val="000000"/>
-                <w:sz w:val="18"/>
-                <w:szCs w:val="22"/>
-                <w:lang w:eastAsia="hu-HU"/>
-              </w:rPr>
-              <w:t>null</w:t>
-            </w:r>
-            <w:proofErr w:type="gramEnd"/>
+              <w:t xml:space="preserve"> null</w:t>
+            </w:r>
           </w:p>
         </w:tc>
         <w:tc>
@@ -1738,27 +1656,15 @@
                 <w:lang w:eastAsia="hu-HU"/>
               </w:rPr>
             </w:pPr>
-            <w:proofErr w:type="gramStart"/>
-            <w:r>
-              <w:rPr>
-                <w:rFonts w:ascii="Calibri" w:eastAsia="Times New Roman" w:hAnsi="Calibri" w:cs="Calibri"/>
-                <w:color w:val="000000"/>
-                <w:sz w:val="18"/>
-                <w:szCs w:val="22"/>
-                <w:lang w:eastAsia="hu-HU"/>
-              </w:rPr>
-              <w:t>A</w:t>
-            </w:r>
-            <w:proofErr w:type="gramEnd"/>
-            <w:r>
-              <w:rPr>
-                <w:rFonts w:ascii="Calibri" w:eastAsia="Times New Roman" w:hAnsi="Calibri" w:cs="Calibri"/>
-                <w:color w:val="000000"/>
-                <w:sz w:val="18"/>
-                <w:szCs w:val="22"/>
-                <w:lang w:eastAsia="hu-HU"/>
-              </w:rPr>
-              <w:t xml:space="preserve"> </w:t>
+            <w:r>
+              <w:rPr>
+                <w:rFonts w:ascii="Calibri" w:eastAsia="Times New Roman" w:hAnsi="Calibri" w:cs="Calibri"/>
+                <w:color w:val="000000"/>
+                <w:sz w:val="18"/>
+                <w:szCs w:val="22"/>
+                <w:lang w:eastAsia="hu-HU"/>
+              </w:rPr>
+              <w:t xml:space="preserve">A </w:t>
             </w:r>
             <w:proofErr w:type="spellStart"/>
             <w:r>
@@ -1913,7 +1819,6 @@
               </w:rPr>
             </w:pPr>
             <w:proofErr w:type="spellStart"/>
-            <w:proofErr w:type="gramStart"/>
             <w:r>
               <w:rPr>
                 <w:rFonts w:ascii="Calibri" w:eastAsia="Times New Roman" w:hAnsi="Calibri" w:cs="Calibri"/>
@@ -1933,18 +1838,7 @@
                 <w:szCs w:val="22"/>
                 <w:lang w:eastAsia="hu-HU"/>
               </w:rPr>
-              <w:t>(</w:t>
-            </w:r>
-            <w:proofErr w:type="gramEnd"/>
-            <w:r>
-              <w:rPr>
-                <w:rFonts w:ascii="Calibri" w:eastAsia="Times New Roman" w:hAnsi="Calibri" w:cs="Calibri"/>
-                <w:color w:val="000000"/>
-                <w:sz w:val="18"/>
-                <w:szCs w:val="22"/>
-                <w:lang w:eastAsia="hu-HU"/>
-              </w:rPr>
-              <w:t>20)</w:t>
+              <w:t>(20)</w:t>
             </w:r>
           </w:p>
         </w:tc>
@@ -2031,7 +1925,6 @@
                 <w:lang w:eastAsia="hu-HU"/>
               </w:rPr>
             </w:pPr>
-            <w:proofErr w:type="gramStart"/>
             <w:r>
               <w:rPr>
                 <w:rFonts w:ascii="Calibri" w:eastAsia="Times New Roman" w:hAnsi="Calibri" w:cs="Calibri"/>
@@ -2042,7 +1935,6 @@
               </w:rPr>
               <w:t>NULL</w:t>
             </w:r>
-            <w:proofErr w:type="gramEnd"/>
           </w:p>
         </w:tc>
         <w:tc>
@@ -2072,27 +1964,15 @@
                 <w:lang w:eastAsia="hu-HU"/>
               </w:rPr>
             </w:pPr>
-            <w:proofErr w:type="gramStart"/>
-            <w:r>
-              <w:rPr>
-                <w:rFonts w:ascii="Calibri" w:eastAsia="Times New Roman" w:hAnsi="Calibri" w:cs="Calibri"/>
-                <w:color w:val="000000"/>
-                <w:sz w:val="18"/>
-                <w:szCs w:val="22"/>
-                <w:lang w:eastAsia="hu-HU"/>
-              </w:rPr>
-              <w:t>A</w:t>
-            </w:r>
-            <w:proofErr w:type="gramEnd"/>
-            <w:r>
-              <w:rPr>
-                <w:rFonts w:ascii="Calibri" w:eastAsia="Times New Roman" w:hAnsi="Calibri" w:cs="Calibri"/>
-                <w:color w:val="000000"/>
-                <w:sz w:val="18"/>
-                <w:szCs w:val="22"/>
-                <w:lang w:eastAsia="hu-HU"/>
-              </w:rPr>
-              <w:t xml:space="preserve"> </w:t>
+            <w:r>
+              <w:rPr>
+                <w:rFonts w:ascii="Calibri" w:eastAsia="Times New Roman" w:hAnsi="Calibri" w:cs="Calibri"/>
+                <w:color w:val="000000"/>
+                <w:sz w:val="18"/>
+                <w:szCs w:val="22"/>
+                <w:lang w:eastAsia="hu-HU"/>
+              </w:rPr>
+              <w:t xml:space="preserve">A </w:t>
             </w:r>
             <w:proofErr w:type="spellStart"/>
             <w:r>
@@ -2203,7 +2083,6 @@
               </w:rPr>
             </w:pPr>
             <w:proofErr w:type="spellStart"/>
-            <w:proofErr w:type="gramStart"/>
             <w:r>
               <w:rPr>
                 <w:rFonts w:ascii="Calibri" w:eastAsia="Times New Roman" w:hAnsi="Calibri" w:cs="Calibri"/>
@@ -2223,18 +2102,7 @@
                 <w:szCs w:val="22"/>
                 <w:lang w:eastAsia="hu-HU"/>
               </w:rPr>
-              <w:t>(</w:t>
-            </w:r>
-            <w:proofErr w:type="gramEnd"/>
-            <w:r>
-              <w:rPr>
-                <w:rFonts w:ascii="Calibri" w:eastAsia="Times New Roman" w:hAnsi="Calibri" w:cs="Calibri"/>
-                <w:color w:val="000000"/>
-                <w:sz w:val="18"/>
-                <w:szCs w:val="22"/>
-                <w:lang w:eastAsia="hu-HU"/>
-              </w:rPr>
-              <w:t>20)</w:t>
+              <w:t>(20)</w:t>
             </w:r>
           </w:p>
         </w:tc>
@@ -2321,7 +2189,6 @@
                 <w:lang w:eastAsia="hu-HU"/>
               </w:rPr>
             </w:pPr>
-            <w:proofErr w:type="gramStart"/>
             <w:r>
               <w:rPr>
                 <w:rFonts w:ascii="Calibri" w:eastAsia="Times New Roman" w:hAnsi="Calibri" w:cs="Calibri"/>
@@ -2332,7 +2199,6 @@
               </w:rPr>
               <w:t>NULL</w:t>
             </w:r>
-            <w:proofErr w:type="gramEnd"/>
           </w:p>
         </w:tc>
         <w:tc>
@@ -2362,27 +2228,15 @@
                 <w:lang w:eastAsia="hu-HU"/>
               </w:rPr>
             </w:pPr>
-            <w:proofErr w:type="gramStart"/>
-            <w:r>
-              <w:rPr>
-                <w:rFonts w:ascii="Calibri" w:eastAsia="Times New Roman" w:hAnsi="Calibri" w:cs="Calibri"/>
-                <w:color w:val="000000"/>
-                <w:sz w:val="18"/>
-                <w:szCs w:val="22"/>
-                <w:lang w:eastAsia="hu-HU"/>
-              </w:rPr>
-              <w:t>A</w:t>
-            </w:r>
-            <w:proofErr w:type="gramEnd"/>
-            <w:r>
-              <w:rPr>
-                <w:rFonts w:ascii="Calibri" w:eastAsia="Times New Roman" w:hAnsi="Calibri" w:cs="Calibri"/>
-                <w:color w:val="000000"/>
-                <w:sz w:val="18"/>
-                <w:szCs w:val="22"/>
-                <w:lang w:eastAsia="hu-HU"/>
-              </w:rPr>
-              <w:t xml:space="preserve"> </w:t>
+            <w:r>
+              <w:rPr>
+                <w:rFonts w:ascii="Calibri" w:eastAsia="Times New Roman" w:hAnsi="Calibri" w:cs="Calibri"/>
+                <w:color w:val="000000"/>
+                <w:sz w:val="18"/>
+                <w:szCs w:val="22"/>
+                <w:lang w:eastAsia="hu-HU"/>
+              </w:rPr>
+              <w:t xml:space="preserve">A </w:t>
             </w:r>
             <w:proofErr w:type="spellStart"/>
             <w:r>
@@ -2589,7 +2443,6 @@
                 <w:lang w:eastAsia="hu-HU"/>
               </w:rPr>
             </w:pPr>
-            <w:proofErr w:type="gramStart"/>
             <w:r>
               <w:rPr>
                 <w:rFonts w:ascii="Calibri" w:eastAsia="Times New Roman" w:hAnsi="Calibri" w:cs="Calibri"/>
@@ -2600,7 +2453,6 @@
               </w:rPr>
               <w:t>NULL</w:t>
             </w:r>
-            <w:proofErr w:type="gramEnd"/>
           </w:p>
         </w:tc>
         <w:tc>
@@ -2630,27 +2482,15 @@
                 <w:lang w:eastAsia="hu-HU"/>
               </w:rPr>
             </w:pPr>
-            <w:proofErr w:type="gramStart"/>
-            <w:r>
-              <w:rPr>
-                <w:rFonts w:ascii="Calibri" w:eastAsia="Times New Roman" w:hAnsi="Calibri" w:cs="Calibri"/>
-                <w:color w:val="000000"/>
-                <w:sz w:val="18"/>
-                <w:szCs w:val="22"/>
-                <w:lang w:eastAsia="hu-HU"/>
-              </w:rPr>
-              <w:t>A</w:t>
-            </w:r>
-            <w:proofErr w:type="gramEnd"/>
-            <w:r>
-              <w:rPr>
-                <w:rFonts w:ascii="Calibri" w:eastAsia="Times New Roman" w:hAnsi="Calibri" w:cs="Calibri"/>
-                <w:color w:val="000000"/>
-                <w:sz w:val="18"/>
-                <w:szCs w:val="22"/>
-                <w:lang w:eastAsia="hu-HU"/>
-              </w:rPr>
-              <w:t xml:space="preserve"> </w:t>
+            <w:r>
+              <w:rPr>
+                <w:rFonts w:ascii="Calibri" w:eastAsia="Times New Roman" w:hAnsi="Calibri" w:cs="Calibri"/>
+                <w:color w:val="000000"/>
+                <w:sz w:val="18"/>
+                <w:szCs w:val="22"/>
+                <w:lang w:eastAsia="hu-HU"/>
+              </w:rPr>
+              <w:t xml:space="preserve">A </w:t>
             </w:r>
             <w:proofErr w:type="spellStart"/>
             <w:r>
@@ -3555,20 +3395,8 @@
                 <w:szCs w:val="22"/>
                 <w:lang w:eastAsia="hu-HU"/>
               </w:rPr>
-              <w:t xml:space="preserve"> </w:t>
-            </w:r>
-            <w:proofErr w:type="gramStart"/>
-            <w:r>
-              <w:rPr>
-                <w:rFonts w:ascii="Calibri" w:eastAsia="Times New Roman" w:hAnsi="Calibri" w:cs="Calibri"/>
-                <w:color w:val="000000"/>
-                <w:sz w:val="18"/>
-                <w:szCs w:val="22"/>
-                <w:lang w:eastAsia="hu-HU"/>
-              </w:rPr>
-              <w:t>null</w:t>
-            </w:r>
-            <w:proofErr w:type="gramEnd"/>
+              <w:t xml:space="preserve"> null</w:t>
+            </w:r>
           </w:p>
         </w:tc>
         <w:tc>
@@ -3839,20 +3667,8 @@
                 <w:szCs w:val="22"/>
                 <w:lang w:eastAsia="hu-HU"/>
               </w:rPr>
-              <w:t xml:space="preserve"> </w:t>
-            </w:r>
-            <w:proofErr w:type="gramStart"/>
-            <w:r>
-              <w:rPr>
-                <w:rFonts w:ascii="Calibri" w:eastAsia="Times New Roman" w:hAnsi="Calibri" w:cs="Calibri"/>
-                <w:color w:val="000000"/>
-                <w:sz w:val="18"/>
-                <w:szCs w:val="22"/>
-                <w:lang w:eastAsia="hu-HU"/>
-              </w:rPr>
-              <w:t>null</w:t>
-            </w:r>
-            <w:proofErr w:type="gramEnd"/>
+              <w:t xml:space="preserve"> null</w:t>
+            </w:r>
           </w:p>
         </w:tc>
         <w:tc>
@@ -4062,7 +3878,6 @@
               </w:rPr>
             </w:pPr>
             <w:proofErr w:type="spellStart"/>
-            <w:proofErr w:type="gramStart"/>
             <w:r>
               <w:rPr>
                 <w:rFonts w:ascii="Calibri" w:eastAsia="Times New Roman" w:hAnsi="Calibri" w:cs="Calibri"/>
@@ -4082,18 +3897,7 @@
                 <w:szCs w:val="22"/>
                 <w:lang w:eastAsia="hu-HU"/>
               </w:rPr>
-              <w:t>(</w:t>
-            </w:r>
-            <w:proofErr w:type="gramEnd"/>
-            <w:r>
-              <w:rPr>
-                <w:rFonts w:ascii="Calibri" w:eastAsia="Times New Roman" w:hAnsi="Calibri" w:cs="Calibri"/>
-                <w:color w:val="000000"/>
-                <w:sz w:val="18"/>
-                <w:szCs w:val="22"/>
-                <w:lang w:eastAsia="hu-HU"/>
-              </w:rPr>
-              <w:t>50</w:t>
+              <w:t>(50</w:t>
             </w:r>
             <w:r>
               <w:rPr>
@@ -4183,20 +3987,8 @@
                 <w:szCs w:val="22"/>
                 <w:lang w:eastAsia="hu-HU"/>
               </w:rPr>
-              <w:t xml:space="preserve"> </w:t>
-            </w:r>
-            <w:proofErr w:type="gramStart"/>
-            <w:r>
-              <w:rPr>
-                <w:rFonts w:ascii="Calibri" w:eastAsia="Times New Roman" w:hAnsi="Calibri" w:cs="Calibri"/>
-                <w:color w:val="000000"/>
-                <w:sz w:val="18"/>
-                <w:szCs w:val="22"/>
-                <w:lang w:eastAsia="hu-HU"/>
-              </w:rPr>
-              <w:t>null</w:t>
-            </w:r>
-            <w:proofErr w:type="gramEnd"/>
+              <w:t xml:space="preserve"> null</w:t>
+            </w:r>
           </w:p>
         </w:tc>
         <w:tc>
@@ -4244,29 +4036,7 @@
                 <w:szCs w:val="22"/>
                 <w:lang w:eastAsia="hu-HU"/>
               </w:rPr>
-              <w:t>N</w:t>
-            </w:r>
-            <w:proofErr w:type="gramStart"/>
-            <w:r>
-              <w:rPr>
-                <w:rFonts w:ascii="Calibri" w:eastAsia="Times New Roman" w:hAnsi="Calibri" w:cs="Calibri"/>
-                <w:color w:val="000000"/>
-                <w:sz w:val="18"/>
-                <w:szCs w:val="22"/>
-                <w:lang w:eastAsia="hu-HU"/>
-              </w:rPr>
-              <w:t>.A</w:t>
-            </w:r>
-            <w:proofErr w:type="gramEnd"/>
-            <w:r>
-              <w:rPr>
-                <w:rFonts w:ascii="Calibri" w:eastAsia="Times New Roman" w:hAnsi="Calibri" w:cs="Calibri"/>
-                <w:color w:val="000000"/>
-                <w:sz w:val="18"/>
-                <w:szCs w:val="22"/>
-                <w:lang w:eastAsia="hu-HU"/>
-              </w:rPr>
-              <w:t>.</w:t>
+              <w:t>N.A.</w:t>
             </w:r>
             <w:r>
               <w:rPr>
@@ -4426,7 +4196,6 @@
               </w:rPr>
             </w:pPr>
             <w:proofErr w:type="spellStart"/>
-            <w:proofErr w:type="gramStart"/>
             <w:r>
               <w:rPr>
                 <w:rFonts w:ascii="Calibri" w:eastAsia="Times New Roman" w:hAnsi="Calibri" w:cs="Calibri"/>
@@ -4446,18 +4215,7 @@
                 <w:szCs w:val="22"/>
                 <w:lang w:eastAsia="hu-HU"/>
               </w:rPr>
-              <w:t>(</w:t>
-            </w:r>
-            <w:proofErr w:type="gramEnd"/>
-            <w:r>
-              <w:rPr>
-                <w:rFonts w:ascii="Calibri" w:eastAsia="Times New Roman" w:hAnsi="Calibri" w:cs="Calibri"/>
-                <w:color w:val="000000"/>
-                <w:sz w:val="18"/>
-                <w:szCs w:val="22"/>
-                <w:lang w:eastAsia="hu-HU"/>
-              </w:rPr>
-              <w:t>20)</w:t>
+              <w:t>(20)</w:t>
             </w:r>
           </w:p>
         </w:tc>
@@ -4535,20 +4293,8 @@
                 <w:szCs w:val="22"/>
                 <w:lang w:eastAsia="hu-HU"/>
               </w:rPr>
-              <w:t xml:space="preserve"> </w:t>
-            </w:r>
-            <w:proofErr w:type="gramStart"/>
-            <w:r>
-              <w:rPr>
-                <w:rFonts w:ascii="Calibri" w:eastAsia="Times New Roman" w:hAnsi="Calibri" w:cs="Calibri"/>
-                <w:color w:val="000000"/>
-                <w:sz w:val="18"/>
-                <w:szCs w:val="22"/>
-                <w:lang w:eastAsia="hu-HU"/>
-              </w:rPr>
-              <w:t>null</w:t>
-            </w:r>
-            <w:proofErr w:type="gramEnd"/>
+              <w:t xml:space="preserve"> null</w:t>
+            </w:r>
           </w:p>
         </w:tc>
         <w:tc>
@@ -4578,7 +4324,6 @@
                 <w:lang w:eastAsia="hu-HU"/>
               </w:rPr>
             </w:pPr>
-            <w:proofErr w:type="gramStart"/>
             <w:r>
               <w:rPr>
                 <w:rFonts w:ascii="Calibri" w:eastAsia="Times New Roman" w:hAnsi="Calibri" w:cs="Calibri"/>
@@ -4589,7 +4334,6 @@
               </w:rPr>
               <w:t>NULL</w:t>
             </w:r>
-            <w:proofErr w:type="gramEnd"/>
           </w:p>
         </w:tc>
         <w:tc>
@@ -4815,20 +4559,8 @@
                 <w:szCs w:val="22"/>
                 <w:lang w:eastAsia="hu-HU"/>
               </w:rPr>
-              <w:t xml:space="preserve"> </w:t>
-            </w:r>
-            <w:proofErr w:type="gramStart"/>
-            <w:r>
-              <w:rPr>
-                <w:rFonts w:ascii="Calibri" w:eastAsia="Times New Roman" w:hAnsi="Calibri" w:cs="Calibri"/>
-                <w:color w:val="000000"/>
-                <w:sz w:val="18"/>
-                <w:szCs w:val="22"/>
-                <w:lang w:eastAsia="hu-HU"/>
-              </w:rPr>
-              <w:t>null</w:t>
-            </w:r>
-            <w:proofErr w:type="gramEnd"/>
+              <w:t xml:space="preserve"> null</w:t>
+            </w:r>
           </w:p>
         </w:tc>
         <w:tc>
@@ -4858,7 +4590,6 @@
                 <w:lang w:eastAsia="hu-HU"/>
               </w:rPr>
             </w:pPr>
-            <w:proofErr w:type="gramStart"/>
             <w:r>
               <w:rPr>
                 <w:rFonts w:ascii="Calibri" w:eastAsia="Times New Roman" w:hAnsi="Calibri" w:cs="Calibri"/>
@@ -4869,7 +4600,6 @@
               </w:rPr>
               <w:t>NULL</w:t>
             </w:r>
-            <w:proofErr w:type="gramEnd"/>
           </w:p>
         </w:tc>
         <w:tc>
@@ -5095,20 +4825,8 @@
                 <w:szCs w:val="22"/>
                 <w:lang w:eastAsia="hu-HU"/>
               </w:rPr>
-              <w:t xml:space="preserve"> </w:t>
-            </w:r>
-            <w:proofErr w:type="gramStart"/>
-            <w:r>
-              <w:rPr>
-                <w:rFonts w:ascii="Calibri" w:eastAsia="Times New Roman" w:hAnsi="Calibri" w:cs="Calibri"/>
-                <w:color w:val="000000"/>
-                <w:sz w:val="18"/>
-                <w:szCs w:val="22"/>
-                <w:lang w:eastAsia="hu-HU"/>
-              </w:rPr>
-              <w:t>null</w:t>
-            </w:r>
-            <w:proofErr w:type="gramEnd"/>
+              <w:t xml:space="preserve"> null</w:t>
+            </w:r>
           </w:p>
         </w:tc>
         <w:tc>
@@ -5138,7 +4856,6 @@
                 <w:lang w:eastAsia="hu-HU"/>
               </w:rPr>
             </w:pPr>
-            <w:proofErr w:type="gramStart"/>
             <w:r>
               <w:rPr>
                 <w:rFonts w:ascii="Calibri" w:eastAsia="Times New Roman" w:hAnsi="Calibri" w:cs="Calibri"/>
@@ -5149,7 +4866,6 @@
               </w:rPr>
               <w:t>NULL</w:t>
             </w:r>
-            <w:proofErr w:type="gramEnd"/>
           </w:p>
         </w:tc>
         <w:tc>
@@ -5373,20 +5089,8 @@
                 <w:szCs w:val="22"/>
                 <w:lang w:eastAsia="hu-HU"/>
               </w:rPr>
-              <w:t xml:space="preserve"> </w:t>
-            </w:r>
-            <w:proofErr w:type="gramStart"/>
-            <w:r>
-              <w:rPr>
-                <w:rFonts w:ascii="Calibri" w:eastAsia="Times New Roman" w:hAnsi="Calibri" w:cs="Calibri"/>
-                <w:color w:val="000000"/>
-                <w:sz w:val="18"/>
-                <w:szCs w:val="22"/>
-                <w:lang w:eastAsia="hu-HU"/>
-              </w:rPr>
-              <w:t>null</w:t>
-            </w:r>
-            <w:proofErr w:type="gramEnd"/>
+              <w:t xml:space="preserve"> null</w:t>
+            </w:r>
           </w:p>
         </w:tc>
         <w:tc>
@@ -5530,7 +5234,6 @@
               <w:t xml:space="preserve">, 0: </w:t>
             </w:r>
             <w:proofErr w:type="spellStart"/>
-            <w:proofErr w:type="gramStart"/>
             <w:r>
               <w:rPr>
                 <w:rFonts w:ascii="Calibri" w:eastAsia="Times New Roman" w:hAnsi="Calibri" w:cs="Calibri"/>
@@ -5552,7 +5255,6 @@
               </w:rPr>
               <w:t xml:space="preserve"> )</w:t>
             </w:r>
-            <w:proofErr w:type="gramEnd"/>
           </w:p>
         </w:tc>
       </w:tr>
@@ -6423,20 +6125,8 @@
                 <w:szCs w:val="22"/>
                 <w:lang w:eastAsia="hu-HU"/>
               </w:rPr>
-              <w:t xml:space="preserve"> </w:t>
-            </w:r>
-            <w:proofErr w:type="gramStart"/>
-            <w:r>
-              <w:rPr>
-                <w:rFonts w:ascii="Calibri" w:eastAsia="Times New Roman" w:hAnsi="Calibri" w:cs="Calibri"/>
-                <w:color w:val="000000"/>
-                <w:sz w:val="18"/>
-                <w:szCs w:val="22"/>
-                <w:lang w:eastAsia="hu-HU"/>
-              </w:rPr>
-              <w:t>null</w:t>
-            </w:r>
-            <w:proofErr w:type="gramEnd"/>
+              <w:t xml:space="preserve"> null</w:t>
+            </w:r>
           </w:p>
         </w:tc>
         <w:tc>
@@ -6477,8 +6167,6 @@
               </w:rPr>
               <w:t>ai</w:t>
             </w:r>
-            <w:bookmarkStart w:id="0" w:name="_GoBack"/>
-            <w:bookmarkEnd w:id="0"/>
             <w:proofErr w:type="spellEnd"/>
           </w:p>
         </w:tc>
@@ -6759,20 +6447,8 @@
                 <w:szCs w:val="22"/>
                 <w:lang w:eastAsia="hu-HU"/>
               </w:rPr>
-              <w:t xml:space="preserve"> </w:t>
-            </w:r>
-            <w:proofErr w:type="gramStart"/>
-            <w:r>
-              <w:rPr>
-                <w:rFonts w:ascii="Calibri" w:eastAsia="Times New Roman" w:hAnsi="Calibri" w:cs="Calibri"/>
-                <w:color w:val="000000"/>
-                <w:sz w:val="18"/>
-                <w:szCs w:val="22"/>
-                <w:lang w:eastAsia="hu-HU"/>
-              </w:rPr>
-              <w:t>null</w:t>
-            </w:r>
-            <w:proofErr w:type="gramEnd"/>
+              <w:t xml:space="preserve"> null</w:t>
+            </w:r>
           </w:p>
         </w:tc>
         <w:tc>
@@ -7061,20 +6737,8 @@
                 <w:szCs w:val="22"/>
                 <w:lang w:eastAsia="hu-HU"/>
               </w:rPr>
-              <w:t xml:space="preserve"> </w:t>
-            </w:r>
-            <w:proofErr w:type="gramStart"/>
-            <w:r>
-              <w:rPr>
-                <w:rFonts w:ascii="Calibri" w:eastAsia="Times New Roman" w:hAnsi="Calibri" w:cs="Calibri"/>
-                <w:color w:val="000000"/>
-                <w:sz w:val="18"/>
-                <w:szCs w:val="22"/>
-                <w:lang w:eastAsia="hu-HU"/>
-              </w:rPr>
-              <w:t>null</w:t>
-            </w:r>
-            <w:proofErr w:type="gramEnd"/>
+              <w:t xml:space="preserve"> null</w:t>
+            </w:r>
           </w:p>
         </w:tc>
         <w:tc>
@@ -7262,7 +6926,6 @@
               </w:rPr>
             </w:pPr>
             <w:proofErr w:type="spellStart"/>
-            <w:proofErr w:type="gramStart"/>
             <w:r>
               <w:rPr>
                 <w:rFonts w:ascii="Calibri" w:eastAsia="Times New Roman" w:hAnsi="Calibri" w:cs="Calibri"/>
@@ -7282,18 +6945,7 @@
                 <w:szCs w:val="22"/>
                 <w:lang w:eastAsia="hu-HU"/>
               </w:rPr>
-              <w:t>(</w:t>
-            </w:r>
-            <w:proofErr w:type="gramEnd"/>
-            <w:r>
-              <w:rPr>
-                <w:rFonts w:ascii="Calibri" w:eastAsia="Times New Roman" w:hAnsi="Calibri" w:cs="Calibri"/>
-                <w:color w:val="000000"/>
-                <w:sz w:val="18"/>
-                <w:szCs w:val="22"/>
-                <w:lang w:eastAsia="hu-HU"/>
-              </w:rPr>
-              <w:t>20)</w:t>
+              <w:t>(20)</w:t>
             </w:r>
           </w:p>
         </w:tc>
@@ -7371,20 +7023,8 @@
                 <w:szCs w:val="22"/>
                 <w:lang w:eastAsia="hu-HU"/>
               </w:rPr>
-              <w:t xml:space="preserve"> </w:t>
-            </w:r>
-            <w:proofErr w:type="gramStart"/>
-            <w:r>
-              <w:rPr>
-                <w:rFonts w:ascii="Calibri" w:eastAsia="Times New Roman" w:hAnsi="Calibri" w:cs="Calibri"/>
-                <w:color w:val="000000"/>
-                <w:sz w:val="18"/>
-                <w:szCs w:val="22"/>
-                <w:lang w:eastAsia="hu-HU"/>
-              </w:rPr>
-              <w:t>null</w:t>
-            </w:r>
-            <w:proofErr w:type="gramEnd"/>
+              <w:t xml:space="preserve"> null</w:t>
+            </w:r>
           </w:p>
         </w:tc>
         <w:tc>
@@ -7422,29 +7062,7 @@
                 <w:szCs w:val="22"/>
                 <w:lang w:eastAsia="hu-HU"/>
               </w:rPr>
-              <w:t>„N</w:t>
-            </w:r>
-            <w:proofErr w:type="gramStart"/>
-            <w:r>
-              <w:rPr>
-                <w:rFonts w:ascii="Calibri" w:eastAsia="Times New Roman" w:hAnsi="Calibri" w:cs="Calibri"/>
-                <w:color w:val="000000"/>
-                <w:sz w:val="18"/>
-                <w:szCs w:val="22"/>
-                <w:lang w:eastAsia="hu-HU"/>
-              </w:rPr>
-              <w:t>.A</w:t>
-            </w:r>
-            <w:proofErr w:type="gramEnd"/>
-            <w:r>
-              <w:rPr>
-                <w:rFonts w:ascii="Calibri" w:eastAsia="Times New Roman" w:hAnsi="Calibri" w:cs="Calibri"/>
-                <w:color w:val="000000"/>
-                <w:sz w:val="18"/>
-                <w:szCs w:val="22"/>
-                <w:lang w:eastAsia="hu-HU"/>
-              </w:rPr>
-              <w:t>.”</w:t>
+              <w:t>„N.A.”</w:t>
             </w:r>
           </w:p>
         </w:tc>
@@ -7700,7 +7318,6 @@
                 <w:lang w:eastAsia="hu-HU"/>
               </w:rPr>
             </w:pPr>
-            <w:proofErr w:type="gramStart"/>
             <w:r>
               <w:rPr>
                 <w:rFonts w:ascii="Calibri" w:eastAsia="Times New Roman" w:hAnsi="Calibri" w:cs="Calibri"/>
@@ -7711,7 +7328,6 @@
               </w:rPr>
               <w:t>NULL</w:t>
             </w:r>
-            <w:proofErr w:type="gramEnd"/>
           </w:p>
         </w:tc>
         <w:tc>
@@ -7845,29 +7461,7 @@
                 <w:szCs w:val="22"/>
                 <w:lang w:eastAsia="hu-HU"/>
               </w:rPr>
-              <w:t xml:space="preserve"> = </w:t>
-            </w:r>
-            <w:proofErr w:type="gramStart"/>
-            <w:r>
-              <w:rPr>
-                <w:rFonts w:ascii="Calibri" w:eastAsia="Times New Roman" w:hAnsi="Calibri" w:cs="Calibri"/>
-                <w:color w:val="000000"/>
-                <w:sz w:val="18"/>
-                <w:szCs w:val="22"/>
-                <w:lang w:eastAsia="hu-HU"/>
-              </w:rPr>
-              <w:t>NULL</w:t>
-            </w:r>
-            <w:proofErr w:type="gramEnd"/>
-            <w:r>
-              <w:rPr>
-                <w:rFonts w:ascii="Calibri" w:eastAsia="Times New Roman" w:hAnsi="Calibri" w:cs="Calibri"/>
-                <w:color w:val="000000"/>
-                <w:sz w:val="18"/>
-                <w:szCs w:val="22"/>
-                <w:lang w:eastAsia="hu-HU"/>
-              </w:rPr>
-              <w:t>.</w:t>
+              <w:t xml:space="preserve"> = NULL.</w:t>
             </w:r>
           </w:p>
         </w:tc>
@@ -8031,20 +7625,8 @@
                 <w:szCs w:val="22"/>
                 <w:lang w:eastAsia="hu-HU"/>
               </w:rPr>
-              <w:t xml:space="preserve"> </w:t>
-            </w:r>
-            <w:proofErr w:type="gramStart"/>
-            <w:r>
-              <w:rPr>
-                <w:rFonts w:ascii="Calibri" w:eastAsia="Times New Roman" w:hAnsi="Calibri" w:cs="Calibri"/>
-                <w:color w:val="000000"/>
-                <w:sz w:val="18"/>
-                <w:szCs w:val="22"/>
-                <w:lang w:eastAsia="hu-HU"/>
-              </w:rPr>
-              <w:t>null</w:t>
-            </w:r>
-            <w:proofErr w:type="gramEnd"/>
+              <w:t xml:space="preserve"> null</w:t>
+            </w:r>
           </w:p>
         </w:tc>
         <w:tc>
@@ -8188,7 +7770,6 @@
               <w:t xml:space="preserve">, 0: </w:t>
             </w:r>
             <w:proofErr w:type="spellStart"/>
-            <w:proofErr w:type="gramStart"/>
             <w:r>
               <w:rPr>
                 <w:rFonts w:ascii="Calibri" w:eastAsia="Times New Roman" w:hAnsi="Calibri" w:cs="Calibri"/>
@@ -8210,7 +7791,6 @@
               </w:rPr>
               <w:t xml:space="preserve"> )</w:t>
             </w:r>
-            <w:proofErr w:type="gramEnd"/>
           </w:p>
         </w:tc>
       </w:tr>
@@ -9071,20 +8651,8 @@
                 <w:szCs w:val="22"/>
                 <w:lang w:eastAsia="hu-HU"/>
               </w:rPr>
-              <w:t xml:space="preserve"> </w:t>
-            </w:r>
-            <w:proofErr w:type="gramStart"/>
-            <w:r>
-              <w:rPr>
-                <w:rFonts w:ascii="Calibri" w:eastAsia="Times New Roman" w:hAnsi="Calibri" w:cs="Calibri"/>
-                <w:color w:val="000000"/>
-                <w:sz w:val="18"/>
-                <w:szCs w:val="22"/>
-                <w:lang w:eastAsia="hu-HU"/>
-              </w:rPr>
-              <w:t>null</w:t>
-            </w:r>
-            <w:proofErr w:type="gramEnd"/>
+              <w:t xml:space="preserve"> null</w:t>
+            </w:r>
           </w:p>
         </w:tc>
         <w:tc>
@@ -9385,20 +8953,8 @@
                 <w:szCs w:val="22"/>
                 <w:lang w:eastAsia="hu-HU"/>
               </w:rPr>
-              <w:t xml:space="preserve"> </w:t>
-            </w:r>
-            <w:proofErr w:type="gramStart"/>
-            <w:r>
-              <w:rPr>
-                <w:rFonts w:ascii="Calibri" w:eastAsia="Times New Roman" w:hAnsi="Calibri" w:cs="Calibri"/>
-                <w:color w:val="000000"/>
-                <w:sz w:val="18"/>
-                <w:szCs w:val="22"/>
-                <w:lang w:eastAsia="hu-HU"/>
-              </w:rPr>
-              <w:t>null</w:t>
-            </w:r>
-            <w:proofErr w:type="gramEnd"/>
+              <w:t xml:space="preserve"> null</w:t>
+            </w:r>
           </w:p>
         </w:tc>
         <w:tc>
@@ -9942,7 +9498,6 @@
                 <w:lang w:eastAsia="hu-HU"/>
               </w:rPr>
             </w:pPr>
-            <w:proofErr w:type="gramStart"/>
             <w:r>
               <w:rPr>
                 <w:rFonts w:ascii="Calibri" w:eastAsia="Times New Roman" w:hAnsi="Calibri" w:cs="Calibri"/>
@@ -9953,7 +9508,6 @@
               </w:rPr>
               <w:t>NULL</w:t>
             </w:r>
-            <w:proofErr w:type="gramEnd"/>
           </w:p>
         </w:tc>
         <w:tc>
@@ -10090,7 +9644,6 @@
               </w:rPr>
             </w:pPr>
             <w:proofErr w:type="spellStart"/>
-            <w:proofErr w:type="gramStart"/>
             <w:r>
               <w:rPr>
                 <w:rFonts w:ascii="Calibri" w:eastAsia="Times New Roman" w:hAnsi="Calibri" w:cs="Calibri"/>
@@ -10110,18 +9663,7 @@
                 <w:szCs w:val="22"/>
                 <w:lang w:eastAsia="hu-HU"/>
               </w:rPr>
-              <w:t>(</w:t>
-            </w:r>
-            <w:proofErr w:type="gramEnd"/>
-            <w:r>
-              <w:rPr>
-                <w:rFonts w:ascii="Calibri" w:eastAsia="Times New Roman" w:hAnsi="Calibri" w:cs="Calibri"/>
-                <w:color w:val="000000"/>
-                <w:sz w:val="18"/>
-                <w:szCs w:val="22"/>
-                <w:lang w:eastAsia="hu-HU"/>
-              </w:rPr>
-              <w:t>1024)</w:t>
+              <w:t>(1024)</w:t>
             </w:r>
           </w:p>
         </w:tc>
@@ -10195,18 +9737,8 @@
                 <w:sz w:val="18"/>
                 <w:lang w:eastAsia="hu-HU"/>
               </w:rPr>
-              <w:t xml:space="preserve"> </w:t>
-            </w:r>
-            <w:proofErr w:type="gramStart"/>
-            <w:r>
-              <w:rPr>
-                <w:rFonts w:eastAsia="Times New Roman"/>
-                <w:sz w:val="18"/>
-                <w:lang w:eastAsia="hu-HU"/>
-              </w:rPr>
-              <w:t>null</w:t>
-            </w:r>
-            <w:proofErr w:type="gramEnd"/>
+              <w:t xml:space="preserve"> null</w:t>
+            </w:r>
           </w:p>
         </w:tc>
         <w:tc>
@@ -10244,29 +9776,7 @@
                 <w:szCs w:val="22"/>
                 <w:lang w:eastAsia="hu-HU"/>
               </w:rPr>
-              <w:t>„N</w:t>
-            </w:r>
-            <w:proofErr w:type="gramStart"/>
-            <w:r>
-              <w:rPr>
-                <w:rFonts w:ascii="Calibri" w:eastAsia="Times New Roman" w:hAnsi="Calibri" w:cs="Calibri"/>
-                <w:color w:val="000000"/>
-                <w:sz w:val="18"/>
-                <w:szCs w:val="22"/>
-                <w:lang w:eastAsia="hu-HU"/>
-              </w:rPr>
-              <w:t>.A</w:t>
-            </w:r>
-            <w:proofErr w:type="gramEnd"/>
-            <w:r>
-              <w:rPr>
-                <w:rFonts w:ascii="Calibri" w:eastAsia="Times New Roman" w:hAnsi="Calibri" w:cs="Calibri"/>
-                <w:color w:val="000000"/>
-                <w:sz w:val="18"/>
-                <w:szCs w:val="22"/>
-                <w:lang w:eastAsia="hu-HU"/>
-              </w:rPr>
-              <w:t>”</w:t>
+              <w:t>„N.A”</w:t>
             </w:r>
           </w:p>
         </w:tc>
@@ -10513,95 +10023,115 @@
                 <w:szCs w:val="22"/>
                 <w:lang w:eastAsia="hu-HU"/>
               </w:rPr>
+              <w:t xml:space="preserve"> null</w:t>
+            </w:r>
+          </w:p>
+        </w:tc>
+        <w:tc>
+          <w:tcPr>
+            <w:tcW w:w="1017" w:type="dxa"/>
+            <w:tcBorders>
+              <w:top w:val="single" w:sz="4" w:space="0" w:color="8EA9DB"/>
+              <w:left w:val="nil"/>
+              <w:bottom w:val="single" w:sz="4" w:space="0" w:color="8EA9DB"/>
+              <w:right w:val="nil"/>
+            </w:tcBorders>
+            <w:shd w:val="clear" w:color="auto" w:fill="auto"/>
+            <w:noWrap/>
+            <w:vAlign w:val="bottom"/>
+          </w:tcPr>
+          <w:p>
+            <w:pPr>
+              <w:spacing w:after="0" w:line="240" w:lineRule="auto"/>
+              <w:ind w:firstLine="0"/>
+              <w:jc w:val="center"/>
+              <w:rPr>
+                <w:rFonts w:ascii="Calibri" w:eastAsia="Times New Roman" w:hAnsi="Calibri" w:cs="Calibri"/>
+                <w:color w:val="000000"/>
+                <w:sz w:val="18"/>
+                <w:szCs w:val="22"/>
+                <w:lang w:eastAsia="hu-HU"/>
+              </w:rPr>
+            </w:pPr>
+            <w:r>
+              <w:rPr>
+                <w:rFonts w:ascii="Calibri" w:eastAsia="Times New Roman" w:hAnsi="Calibri" w:cs="Calibri"/>
+                <w:color w:val="000000"/>
+                <w:sz w:val="18"/>
+                <w:szCs w:val="22"/>
+                <w:lang w:eastAsia="hu-HU"/>
+              </w:rPr>
+              <w:t>1</w:t>
+            </w:r>
+          </w:p>
+        </w:tc>
+        <w:tc>
+          <w:tcPr>
+            <w:tcW w:w="4460" w:type="dxa"/>
+            <w:tcBorders>
+              <w:top w:val="single" w:sz="4" w:space="0" w:color="8EA9DB"/>
+              <w:left w:val="nil"/>
+              <w:bottom w:val="single" w:sz="4" w:space="0" w:color="8EA9DB"/>
+              <w:right w:val="single" w:sz="4" w:space="0" w:color="8EA9DB"/>
+            </w:tcBorders>
+            <w:shd w:val="clear" w:color="auto" w:fill="auto"/>
+            <w:noWrap/>
+            <w:vAlign w:val="bottom"/>
+          </w:tcPr>
+          <w:p>
+            <w:pPr>
+              <w:spacing w:after="0" w:line="240" w:lineRule="auto"/>
+              <w:ind w:firstLine="0"/>
+              <w:jc w:val="left"/>
+              <w:rPr>
+                <w:rFonts w:ascii="Calibri" w:eastAsia="Times New Roman" w:hAnsi="Calibri" w:cs="Calibri"/>
+                <w:color w:val="000000"/>
+                <w:sz w:val="18"/>
+                <w:szCs w:val="22"/>
+                <w:lang w:eastAsia="hu-HU"/>
+              </w:rPr>
+            </w:pPr>
+            <w:r>
+              <w:rPr>
+                <w:rFonts w:ascii="Calibri" w:eastAsia="Times New Roman" w:hAnsi="Calibri" w:cs="Calibri"/>
+                <w:color w:val="000000"/>
+                <w:sz w:val="18"/>
+                <w:szCs w:val="22"/>
+                <w:lang w:eastAsia="hu-HU"/>
+              </w:rPr>
+              <w:t xml:space="preserve">Az </w:t>
+            </w:r>
+            <w:proofErr w:type="spellStart"/>
+            <w:r>
+              <w:rPr>
+                <w:rFonts w:ascii="Calibri" w:eastAsia="Times New Roman" w:hAnsi="Calibri" w:cs="Calibri"/>
+                <w:color w:val="000000"/>
+                <w:sz w:val="18"/>
+                <w:szCs w:val="22"/>
+                <w:lang w:eastAsia="hu-HU"/>
+              </w:rPr>
+              <w:t>Entry</w:t>
+            </w:r>
+            <w:proofErr w:type="spellEnd"/>
+            <w:r>
+              <w:rPr>
+                <w:rFonts w:ascii="Calibri" w:eastAsia="Times New Roman" w:hAnsi="Calibri" w:cs="Calibri"/>
+                <w:color w:val="000000"/>
+                <w:sz w:val="18"/>
+                <w:szCs w:val="22"/>
+                <w:lang w:eastAsia="hu-HU"/>
+              </w:rPr>
               <w:t xml:space="preserve"> </w:t>
             </w:r>
-            <w:proofErr w:type="gramStart"/>
-            <w:r>
-              <w:rPr>
-                <w:rFonts w:ascii="Calibri" w:eastAsia="Times New Roman" w:hAnsi="Calibri" w:cs="Calibri"/>
-                <w:color w:val="000000"/>
-                <w:sz w:val="18"/>
-                <w:szCs w:val="22"/>
-                <w:lang w:eastAsia="hu-HU"/>
-              </w:rPr>
-              <w:t>null</w:t>
-            </w:r>
-            <w:proofErr w:type="gramEnd"/>
-          </w:p>
-        </w:tc>
-        <w:tc>
-          <w:tcPr>
-            <w:tcW w:w="1017" w:type="dxa"/>
-            <w:tcBorders>
-              <w:top w:val="single" w:sz="4" w:space="0" w:color="8EA9DB"/>
-              <w:left w:val="nil"/>
-              <w:bottom w:val="single" w:sz="4" w:space="0" w:color="8EA9DB"/>
-              <w:right w:val="nil"/>
-            </w:tcBorders>
-            <w:shd w:val="clear" w:color="auto" w:fill="auto"/>
-            <w:noWrap/>
-            <w:vAlign w:val="bottom"/>
-          </w:tcPr>
-          <w:p>
-            <w:pPr>
-              <w:spacing w:after="0" w:line="240" w:lineRule="auto"/>
-              <w:ind w:firstLine="0"/>
-              <w:jc w:val="center"/>
-              <w:rPr>
-                <w:rFonts w:ascii="Calibri" w:eastAsia="Times New Roman" w:hAnsi="Calibri" w:cs="Calibri"/>
-                <w:color w:val="000000"/>
-                <w:sz w:val="18"/>
-                <w:szCs w:val="22"/>
-                <w:lang w:eastAsia="hu-HU"/>
-              </w:rPr>
-            </w:pPr>
-            <w:r>
-              <w:rPr>
-                <w:rFonts w:ascii="Calibri" w:eastAsia="Times New Roman" w:hAnsi="Calibri" w:cs="Calibri"/>
-                <w:color w:val="000000"/>
-                <w:sz w:val="18"/>
-                <w:szCs w:val="22"/>
-                <w:lang w:eastAsia="hu-HU"/>
-              </w:rPr>
-              <w:t>1</w:t>
-            </w:r>
-          </w:p>
-        </w:tc>
-        <w:tc>
-          <w:tcPr>
-            <w:tcW w:w="4460" w:type="dxa"/>
-            <w:tcBorders>
-              <w:top w:val="single" w:sz="4" w:space="0" w:color="8EA9DB"/>
-              <w:left w:val="nil"/>
-              <w:bottom w:val="single" w:sz="4" w:space="0" w:color="8EA9DB"/>
-              <w:right w:val="single" w:sz="4" w:space="0" w:color="8EA9DB"/>
-            </w:tcBorders>
-            <w:shd w:val="clear" w:color="auto" w:fill="auto"/>
-            <w:noWrap/>
-            <w:vAlign w:val="bottom"/>
-          </w:tcPr>
-          <w:p>
-            <w:pPr>
-              <w:spacing w:after="0" w:line="240" w:lineRule="auto"/>
-              <w:ind w:firstLine="0"/>
-              <w:jc w:val="left"/>
-              <w:rPr>
-                <w:rFonts w:ascii="Calibri" w:eastAsia="Times New Roman" w:hAnsi="Calibri" w:cs="Calibri"/>
-                <w:color w:val="000000"/>
-                <w:sz w:val="18"/>
-                <w:szCs w:val="22"/>
-                <w:lang w:eastAsia="hu-HU"/>
-              </w:rPr>
-            </w:pPr>
-            <w:r>
-              <w:rPr>
-                <w:rFonts w:ascii="Calibri" w:eastAsia="Times New Roman" w:hAnsi="Calibri" w:cs="Calibri"/>
-                <w:color w:val="000000"/>
-                <w:sz w:val="18"/>
-                <w:szCs w:val="22"/>
-                <w:lang w:eastAsia="hu-HU"/>
-              </w:rPr>
-              <w:t xml:space="preserve">Az </w:t>
+            <w:r>
+              <w:rPr>
+                <w:rFonts w:ascii="Calibri" w:eastAsia="Times New Roman" w:hAnsi="Calibri" w:cs="Calibri"/>
+                <w:color w:val="000000"/>
+                <w:sz w:val="18"/>
+                <w:szCs w:val="22"/>
+                <w:lang w:eastAsia="hu-HU"/>
+              </w:rPr>
+              <w:t xml:space="preserve">láthatósága. (2: </w:t>
             </w:r>
             <w:proofErr w:type="spellStart"/>
             <w:r>
@@ -10612,7 +10142,7 @@
                 <w:szCs w:val="22"/>
                 <w:lang w:eastAsia="hu-HU"/>
               </w:rPr>
-              <w:t>Entry</w:t>
+              <w:t>public</w:t>
             </w:r>
             <w:proofErr w:type="spellEnd"/>
             <w:r>
@@ -10623,17 +10153,7 @@
                 <w:szCs w:val="22"/>
                 <w:lang w:eastAsia="hu-HU"/>
               </w:rPr>
-              <w:t xml:space="preserve"> </w:t>
-            </w:r>
-            <w:r>
-              <w:rPr>
-                <w:rFonts w:ascii="Calibri" w:eastAsia="Times New Roman" w:hAnsi="Calibri" w:cs="Calibri"/>
-                <w:color w:val="000000"/>
-                <w:sz w:val="18"/>
-                <w:szCs w:val="22"/>
-                <w:lang w:eastAsia="hu-HU"/>
-              </w:rPr>
-              <w:t xml:space="preserve">láthatósága. (2: </w:t>
+              <w:t xml:space="preserve">, 1: </w:t>
             </w:r>
             <w:proofErr w:type="spellStart"/>
             <w:r>
@@ -10644,7 +10164,7 @@
                 <w:szCs w:val="22"/>
                 <w:lang w:eastAsia="hu-HU"/>
               </w:rPr>
-              <w:t>public</w:t>
+              <w:t>friendOnly</w:t>
             </w:r>
             <w:proofErr w:type="spellEnd"/>
             <w:r>
@@ -10655,7 +10175,7 @@
                 <w:szCs w:val="22"/>
                 <w:lang w:eastAsia="hu-HU"/>
               </w:rPr>
-              <w:t xml:space="preserve">, 1: </w:t>
+              <w:t xml:space="preserve">, 0: </w:t>
             </w:r>
             <w:proofErr w:type="spellStart"/>
             <w:r>
@@ -10666,7 +10186,7 @@
                 <w:szCs w:val="22"/>
                 <w:lang w:eastAsia="hu-HU"/>
               </w:rPr>
-              <w:t>friendOnly</w:t>
+              <w:t>private</w:t>
             </w:r>
             <w:proofErr w:type="spellEnd"/>
             <w:r>
@@ -10677,32 +10197,8 @@
                 <w:szCs w:val="22"/>
                 <w:lang w:eastAsia="hu-HU"/>
               </w:rPr>
-              <w:t xml:space="preserve">, 0: </w:t>
-            </w:r>
-            <w:proofErr w:type="spellStart"/>
-            <w:proofErr w:type="gramStart"/>
-            <w:r>
-              <w:rPr>
-                <w:rFonts w:ascii="Calibri" w:eastAsia="Times New Roman" w:hAnsi="Calibri" w:cs="Calibri"/>
-                <w:color w:val="000000"/>
-                <w:sz w:val="18"/>
-                <w:szCs w:val="22"/>
-                <w:lang w:eastAsia="hu-HU"/>
-              </w:rPr>
-              <w:t>private</w:t>
-            </w:r>
-            <w:proofErr w:type="spellEnd"/>
-            <w:r>
-              <w:rPr>
-                <w:rFonts w:ascii="Calibri" w:eastAsia="Times New Roman" w:hAnsi="Calibri" w:cs="Calibri"/>
-                <w:color w:val="000000"/>
-                <w:sz w:val="18"/>
-                <w:szCs w:val="22"/>
-                <w:lang w:eastAsia="hu-HU"/>
-              </w:rPr>
               <w:t xml:space="preserve"> )</w:t>
             </w:r>
-            <w:proofErr w:type="gramEnd"/>
           </w:p>
         </w:tc>
       </w:tr>
@@ -10778,7 +10274,6 @@
               </w:rPr>
             </w:pPr>
             <w:proofErr w:type="spellStart"/>
-            <w:proofErr w:type="gramStart"/>
             <w:r>
               <w:rPr>
                 <w:rFonts w:ascii="Calibri" w:eastAsia="Times New Roman" w:hAnsi="Calibri" w:cs="Calibri"/>
@@ -10798,18 +10293,7 @@
                 <w:szCs w:val="22"/>
                 <w:lang w:eastAsia="hu-HU"/>
               </w:rPr>
-              <w:t>(</w:t>
-            </w:r>
-            <w:proofErr w:type="gramEnd"/>
-            <w:r>
-              <w:rPr>
-                <w:rFonts w:ascii="Calibri" w:eastAsia="Times New Roman" w:hAnsi="Calibri" w:cs="Calibri"/>
-                <w:color w:val="000000"/>
-                <w:sz w:val="18"/>
-                <w:szCs w:val="22"/>
-                <w:lang w:eastAsia="hu-HU"/>
-              </w:rPr>
-              <w:t>50)</w:t>
+              <w:t>(50)</w:t>
             </w:r>
           </w:p>
         </w:tc>
@@ -10887,20 +10371,8 @@
                 <w:szCs w:val="22"/>
                 <w:lang w:eastAsia="hu-HU"/>
               </w:rPr>
-              <w:t xml:space="preserve"> </w:t>
-            </w:r>
-            <w:proofErr w:type="gramStart"/>
-            <w:r>
-              <w:rPr>
-                <w:rFonts w:ascii="Calibri" w:eastAsia="Times New Roman" w:hAnsi="Calibri" w:cs="Calibri"/>
-                <w:color w:val="000000"/>
-                <w:sz w:val="18"/>
-                <w:szCs w:val="22"/>
-                <w:lang w:eastAsia="hu-HU"/>
-              </w:rPr>
-              <w:t>null</w:t>
-            </w:r>
-            <w:proofErr w:type="gramEnd"/>
+              <w:t xml:space="preserve"> null</w:t>
+            </w:r>
           </w:p>
         </w:tc>
         <w:tc>
@@ -10937,29 +10409,7 @@
                 <w:szCs w:val="22"/>
                 <w:lang w:eastAsia="hu-HU"/>
               </w:rPr>
-              <w:t>„N</w:t>
-            </w:r>
-            <w:proofErr w:type="gramStart"/>
-            <w:r>
-              <w:rPr>
-                <w:rFonts w:ascii="Calibri" w:eastAsia="Times New Roman" w:hAnsi="Calibri" w:cs="Calibri"/>
-                <w:color w:val="000000"/>
-                <w:sz w:val="18"/>
-                <w:szCs w:val="22"/>
-                <w:lang w:eastAsia="hu-HU"/>
-              </w:rPr>
-              <w:t>.A</w:t>
-            </w:r>
-            <w:proofErr w:type="gramEnd"/>
-            <w:r>
-              <w:rPr>
-                <w:rFonts w:ascii="Calibri" w:eastAsia="Times New Roman" w:hAnsi="Calibri" w:cs="Calibri"/>
-                <w:color w:val="000000"/>
-                <w:sz w:val="18"/>
-                <w:szCs w:val="22"/>
-                <w:lang w:eastAsia="hu-HU"/>
-              </w:rPr>
-              <w:t>”</w:t>
+              <w:t>„N.A”</w:t>
             </w:r>
           </w:p>
         </w:tc>
@@ -11866,20 +11316,8 @@
                 <w:szCs w:val="22"/>
                 <w:lang w:eastAsia="hu-HU"/>
               </w:rPr>
-              <w:t xml:space="preserve"> </w:t>
-            </w:r>
-            <w:proofErr w:type="gramStart"/>
-            <w:r>
-              <w:rPr>
-                <w:rFonts w:ascii="Calibri" w:eastAsia="Times New Roman" w:hAnsi="Calibri" w:cs="Calibri"/>
-                <w:color w:val="000000"/>
-                <w:sz w:val="18"/>
-                <w:szCs w:val="22"/>
-                <w:lang w:eastAsia="hu-HU"/>
-              </w:rPr>
-              <w:t>null</w:t>
-            </w:r>
-            <w:proofErr w:type="gramEnd"/>
+              <w:t xml:space="preserve"> null</w:t>
+            </w:r>
           </w:p>
         </w:tc>
         <w:tc>
@@ -12136,20 +11574,8 @@
                 <w:szCs w:val="22"/>
                 <w:lang w:eastAsia="hu-HU"/>
               </w:rPr>
-              <w:t xml:space="preserve"> </w:t>
-            </w:r>
-            <w:proofErr w:type="gramStart"/>
-            <w:r>
-              <w:rPr>
-                <w:rFonts w:ascii="Calibri" w:eastAsia="Times New Roman" w:hAnsi="Calibri" w:cs="Calibri"/>
-                <w:color w:val="000000"/>
-                <w:sz w:val="18"/>
-                <w:szCs w:val="22"/>
-                <w:lang w:eastAsia="hu-HU"/>
-              </w:rPr>
-              <w:t>null</w:t>
-            </w:r>
-            <w:proofErr w:type="gramEnd"/>
+              <w:t xml:space="preserve"> null</w:t>
+            </w:r>
           </w:p>
         </w:tc>
         <w:tc>
@@ -12384,20 +11810,8 @@
                 <w:szCs w:val="22"/>
                 <w:lang w:eastAsia="hu-HU"/>
               </w:rPr>
-              <w:t xml:space="preserve"> </w:t>
-            </w:r>
-            <w:proofErr w:type="gramStart"/>
-            <w:r>
-              <w:rPr>
-                <w:rFonts w:ascii="Calibri" w:eastAsia="Times New Roman" w:hAnsi="Calibri" w:cs="Calibri"/>
-                <w:color w:val="000000"/>
-                <w:sz w:val="18"/>
-                <w:szCs w:val="22"/>
-                <w:lang w:eastAsia="hu-HU"/>
-              </w:rPr>
-              <w:t>null</w:t>
-            </w:r>
-            <w:proofErr w:type="gramEnd"/>
+              <w:t xml:space="preserve"> null</w:t>
+            </w:r>
           </w:p>
         </w:tc>
         <w:tc>
@@ -13407,20 +12821,8 @@
                 <w:szCs w:val="22"/>
                 <w:lang w:eastAsia="hu-HU"/>
               </w:rPr>
-              <w:t xml:space="preserve"> </w:t>
-            </w:r>
-            <w:proofErr w:type="gramStart"/>
-            <w:r>
-              <w:rPr>
-                <w:rFonts w:ascii="Calibri" w:eastAsia="Times New Roman" w:hAnsi="Calibri" w:cs="Calibri"/>
-                <w:color w:val="000000"/>
-                <w:sz w:val="18"/>
-                <w:szCs w:val="22"/>
-                <w:lang w:eastAsia="hu-HU"/>
-              </w:rPr>
-              <w:t>null</w:t>
-            </w:r>
-            <w:proofErr w:type="gramEnd"/>
+              <w:t xml:space="preserve"> null</w:t>
+            </w:r>
           </w:p>
         </w:tc>
         <w:tc>
@@ -13739,20 +13141,8 @@
                 <w:szCs w:val="22"/>
                 <w:lang w:eastAsia="hu-HU"/>
               </w:rPr>
-              <w:t xml:space="preserve"> </w:t>
-            </w:r>
-            <w:proofErr w:type="gramStart"/>
-            <w:r>
-              <w:rPr>
-                <w:rFonts w:ascii="Calibri" w:eastAsia="Times New Roman" w:hAnsi="Calibri" w:cs="Calibri"/>
-                <w:color w:val="000000"/>
-                <w:sz w:val="18"/>
-                <w:szCs w:val="22"/>
-                <w:lang w:eastAsia="hu-HU"/>
-              </w:rPr>
-              <w:t>null</w:t>
-            </w:r>
-            <w:proofErr w:type="gramEnd"/>
+              <w:t xml:space="preserve"> null</w:t>
+            </w:r>
           </w:p>
         </w:tc>
         <w:tc>
@@ -14009,20 +13399,8 @@
                 <w:szCs w:val="22"/>
                 <w:lang w:eastAsia="hu-HU"/>
               </w:rPr>
-              <w:t xml:space="preserve"> </w:t>
-            </w:r>
-            <w:proofErr w:type="gramStart"/>
-            <w:r>
-              <w:rPr>
-                <w:rFonts w:ascii="Calibri" w:eastAsia="Times New Roman" w:hAnsi="Calibri" w:cs="Calibri"/>
-                <w:color w:val="000000"/>
-                <w:sz w:val="18"/>
-                <w:szCs w:val="22"/>
-                <w:lang w:eastAsia="hu-HU"/>
-              </w:rPr>
-              <w:t>null</w:t>
-            </w:r>
-            <w:proofErr w:type="gramEnd"/>
+              <w:t xml:space="preserve"> null</w:t>
+            </w:r>
           </w:p>
         </w:tc>
         <w:tc>
@@ -14225,14 +13603,14 @@
         <v:path o:extrusionok="f" gradientshapeok="t" o:connecttype="rect"/>
         <o:lock v:ext="edit" aspectratio="t"/>
       </v:shapetype>
-      <v:shape id="_x0000_i1054" type="#_x0000_t75" style="width:361.2pt;height:41.05pt;visibility:visible;mso-wrap-style:square" o:bullet="t">
+      <v:shape id="_x0000_i1391" type="#_x0000_t75" style="width:361.05pt;height:41.15pt;visibility:visible;mso-wrap-style:square" o:bullet="t">
         <v:imagedata r:id="rId1" o:title=""/>
       </v:shape>
     </w:pict>
   </w:numPicBullet>
   <w:numPicBullet w:numPicBulletId="1">
     <w:pict>
-      <v:shape id="_x0000_i1055" type="#_x0000_t75" style="width:361.2pt;height:41.05pt;visibility:visible;mso-wrap-style:square" o:bullet="t">
+      <v:shape id="_x0000_i1392" type="#_x0000_t75" style="width:361.05pt;height:41.15pt;visibility:visible;mso-wrap-style:square" o:bullet="t">
         <v:imagedata r:id="rId2" o:title=""/>
       </v:shape>
     </w:pict>
@@ -19168,7 +18546,7 @@
 </file>
 
 <file path=customXml/itemProps1.xml><?xml version="1.0" encoding="utf-8"?>
-<ds:datastoreItem xmlns:ds="http://schemas.openxmlformats.org/officeDocument/2006/customXml" ds:itemID="{9EE0AB8A-D401-447F-A5A0-2D5B63D70A35}">
+<ds:datastoreItem xmlns:ds="http://schemas.openxmlformats.org/officeDocument/2006/customXml" ds:itemID="{4D81B1FD-7611-47DD-8BEA-CC7E3763D705}">
   <ds:schemaRefs>
     <ds:schemaRef ds:uri="http://schemas.openxmlformats.org/officeDocument/2006/bibliography"/>
   </ds:schemaRefs>

</xml_diff>